<commit_message>
Ajouts d'idées de logo + édition étude de marché
</commit_message>
<xml_diff>
--- a/Docs/Etude de marché.docx
+++ b/Docs/Etude de marché.docx
@@ -15,14 +15,50 @@
         <w:t>A rajouter explications et à compléter, première ébauche, j'ai mis ce qui me passait par la tête.</w:t>
       </w:r>
     </w:p>
-    <w:p/>
     <w:p>
       <w:pPr>
         <w:rPr>
-          <w:u w:val="single"/>
+          <w:i/>
         </w:rPr>
       </w:pPr>
       <w:r>
+        <w:rPr>
+          <w:i/>
+        </w:rPr>
+        <w:t xml:space="preserve">Expliquer le </w:t>
+      </w:r>
+      <w:r>
+        <w:rPr>
+          <w:i/>
+        </w:rPr>
+        <w:t xml:space="preserve">« Qui », le </w:t>
+      </w:r>
+      <w:r>
+        <w:rPr>
+          <w:i/>
+        </w:rPr>
+        <w:t>« Quoi »</w:t>
+      </w:r>
+      <w:r>
+        <w:rPr>
+          <w:i/>
+        </w:rPr>
+        <w:t>, le « Pourquoi »</w:t>
+      </w:r>
+      <w:r>
+        <w:rPr>
+          <w:i/>
+        </w:rPr>
+        <w:t xml:space="preserve"> et parler un tout petit peu du « Comment »</w:t>
+      </w:r>
+    </w:p>
+    <w:p>
+      <w:pPr>
+        <w:rPr>
+          <w:u w:val="single"/>
+        </w:rPr>
+      </w:pPr>
+      <w:r>
         <w:t xml:space="preserve">Q1. </w:t>
       </w:r>
       <w:r>
@@ -72,178 +108,199 @@
         <w:t>h. Autre</w:t>
       </w:r>
       <w:r>
-        <w:t xml:space="preserve"> (préciser</w:t>
+        <w:t xml:space="preserve"> (préciser)</w:t>
+      </w:r>
+    </w:p>
+    <w:p>
+      <w:r>
+        <w:t xml:space="preserve">Q2. </w:t>
+      </w:r>
+      <w:r>
+        <w:rPr>
+          <w:u w:val="single"/>
+        </w:rPr>
+        <w:t>Quel est votre âge</w:t>
+      </w:r>
+      <w:r>
+        <w:rPr>
+          <w:u w:val="single"/>
+        </w:rPr>
+        <w:t xml:space="preserve"> ?</w:t>
+      </w:r>
+    </w:p>
+    <w:p>
+      <w:r>
+        <w:t xml:space="preserve">Q3. </w:t>
+      </w:r>
+      <w:r>
+        <w:rPr>
+          <w:u w:val="single"/>
+        </w:rPr>
+        <w:t>Quel est votre niveau en informatique</w:t>
+      </w:r>
+      <w:r>
+        <w:rPr>
+          <w:u w:val="single"/>
+        </w:rPr>
+        <w:t xml:space="preserve"> ?</w:t>
+      </w:r>
+      <w:r>
+        <w:t xml:space="preserve"> (à définir notation)</w:t>
+      </w:r>
+    </w:p>
+    <w:p>
+      <w:r>
+        <w:t>Q4</w:t>
+      </w:r>
+      <w:r>
+        <w:t xml:space="preserve">. </w:t>
+      </w:r>
+      <w:r>
+        <w:rPr>
+          <w:u w:val="single"/>
+        </w:rPr>
+        <w:t>Êtes-vous</w:t>
+      </w:r>
+      <w:r>
+        <w:rPr>
+          <w:u w:val="single"/>
+        </w:rPr>
+        <w:t xml:space="preserve"> engagé dans un</w:t>
+      </w:r>
+      <w:r>
+        <w:rPr>
+          <w:u w:val="single"/>
+        </w:rPr>
+        <w:t>e</w:t>
+      </w:r>
+      <w:r>
+        <w:rPr>
+          <w:u w:val="single"/>
+        </w:rPr>
+        <w:t xml:space="preserve"> association loi 1901 ?</w:t>
+      </w:r>
+    </w:p>
+    <w:p>
+      <w:r>
+        <w:t>Q5</w:t>
+      </w:r>
+      <w:r>
+        <w:t xml:space="preserve">. </w:t>
+      </w:r>
+      <w:r>
+        <w:rPr>
+          <w:u w:val="single"/>
+        </w:rPr>
+        <w:t xml:space="preserve">Si oui quel type d'association </w:t>
+      </w:r>
+      <w:r>
+        <w:rPr>
+          <w:u w:val="single"/>
+        </w:rPr>
+        <w:t>?</w:t>
+      </w:r>
+    </w:p>
+    <w:p>
+      <w:r>
+        <w:t>a. Sport</w:t>
+      </w:r>
+    </w:p>
+    <w:p>
+      <w:r>
+        <w:t>b. Evénementiel</w:t>
+      </w:r>
+    </w:p>
+    <w:p>
+      <w:r>
+        <w:t xml:space="preserve">c. </w:t>
+      </w:r>
+      <w:r>
+        <w:t>Humanitaire</w:t>
       </w:r>
       <w:bookmarkStart w:id="0" w:name="_GoBack"/>
       <w:bookmarkEnd w:id="0"/>
+    </w:p>
+    <w:p>
+      <w:r>
+        <w:t xml:space="preserve">d. Autre (préciser) </w:t>
+      </w:r>
+    </w:p>
+    <w:p>
+      <w:r>
+        <w:t xml:space="preserve">Q6. </w:t>
+      </w:r>
+      <w:r>
+        <w:rPr>
+          <w:u w:val="single"/>
+        </w:rPr>
+        <w:t>Possédez-vous</w:t>
+      </w:r>
+      <w:r>
+        <w:rPr>
+          <w:u w:val="single"/>
+        </w:rPr>
+        <w:t xml:space="preserve"> un site internet ?</w:t>
+      </w:r>
+    </w:p>
+    <w:p>
+      <w:r>
+        <w:t xml:space="preserve">Q7. </w:t>
+      </w:r>
+      <w:r>
+        <w:rPr>
+          <w:u w:val="single"/>
+        </w:rPr>
+        <w:t>Possédez-vous</w:t>
+      </w:r>
+      <w:r>
+        <w:rPr>
+          <w:u w:val="single"/>
+        </w:rPr>
+        <w:t xml:space="preserve"> un système de gestion de l'association </w:t>
+      </w:r>
+      <w:r>
+        <w:rPr>
+          <w:u w:val="single"/>
+        </w:rPr>
+        <w:t>?</w:t>
+      </w:r>
+      <w:r>
+        <w:t xml:space="preserve"> </w:t>
+      </w:r>
+      <w:r>
+        <w:t>(si assoc</w:t>
+      </w:r>
+      <w:r>
+        <w:t>iation</w:t>
+      </w:r>
       <w:r>
         <w:t>)</w:t>
       </w:r>
     </w:p>
     <w:p>
       <w:r>
-        <w:t xml:space="preserve">Q2. </w:t>
-      </w:r>
-      <w:r>
-        <w:rPr>
-          <w:u w:val="single"/>
-        </w:rPr>
-        <w:t>Quel est votre âge</w:t>
-      </w:r>
-      <w:r>
-        <w:rPr>
-          <w:u w:val="single"/>
-        </w:rPr>
-        <w:t xml:space="preserve"> ?</w:t>
-      </w:r>
-    </w:p>
-    <w:p>
-      <w:r>
-        <w:t xml:space="preserve">Q3. </w:t>
-      </w:r>
-      <w:r>
-        <w:rPr>
-          <w:u w:val="single"/>
-        </w:rPr>
-        <w:t>Quel est votre niveau en informatique</w:t>
-      </w:r>
-      <w:r>
-        <w:rPr>
-          <w:u w:val="single"/>
-        </w:rPr>
-        <w:t xml:space="preserve"> ?</w:t>
-      </w:r>
-      <w:r>
-        <w:t xml:space="preserve"> (à définir notation)</w:t>
-      </w:r>
-    </w:p>
-    <w:p>
-      <w:r>
-        <w:t>Q4</w:t>
-      </w:r>
-      <w:r>
-        <w:t xml:space="preserve">. </w:t>
-      </w:r>
-      <w:r>
-        <w:rPr>
-          <w:u w:val="single"/>
-        </w:rPr>
-        <w:t>Êtes-vous</w:t>
-      </w:r>
-      <w:r>
-        <w:rPr>
-          <w:u w:val="single"/>
-        </w:rPr>
-        <w:t xml:space="preserve"> engagé dans un</w:t>
-      </w:r>
-      <w:r>
-        <w:rPr>
-          <w:u w:val="single"/>
-        </w:rPr>
-        <w:t>e</w:t>
-      </w:r>
-      <w:r>
-        <w:rPr>
-          <w:u w:val="single"/>
-        </w:rPr>
-        <w:t xml:space="preserve"> association loi 1901 ?</w:t>
-      </w:r>
-    </w:p>
-    <w:p>
-      <w:r>
-        <w:t>Q5</w:t>
-      </w:r>
-      <w:r>
-        <w:t xml:space="preserve">. </w:t>
-      </w:r>
-      <w:r>
-        <w:rPr>
-          <w:u w:val="single"/>
-        </w:rPr>
-        <w:t xml:space="preserve">Si oui quel type d'association </w:t>
-      </w:r>
-      <w:r>
-        <w:rPr>
-          <w:u w:val="single"/>
-        </w:rPr>
-        <w:t>?</w:t>
-      </w:r>
-    </w:p>
-    <w:p>
-      <w:r>
-        <w:t>a. Sport</w:t>
-      </w:r>
-    </w:p>
-    <w:p>
-      <w:r>
-        <w:t>b. Evénementiel</w:t>
-      </w:r>
-    </w:p>
-    <w:p>
-      <w:r>
-        <w:t xml:space="preserve">c. </w:t>
-      </w:r>
-      <w:r>
-        <w:t>Humanitaire</w:t>
-      </w:r>
-    </w:p>
-    <w:p>
-      <w:r>
-        <w:t xml:space="preserve">d. Autre (préciser) </w:t>
-      </w:r>
-    </w:p>
-    <w:p>
-      <w:r>
-        <w:t xml:space="preserve">Q6. </w:t>
-      </w:r>
-      <w:r>
-        <w:rPr>
-          <w:u w:val="single"/>
-        </w:rPr>
-        <w:t>Possédez-vous</w:t>
-      </w:r>
-      <w:r>
-        <w:rPr>
-          <w:u w:val="single"/>
-        </w:rPr>
-        <w:t xml:space="preserve"> un site internet ?</w:t>
-      </w:r>
-    </w:p>
-    <w:p>
-      <w:r>
         <w:t xml:space="preserve">Q7. </w:t>
       </w:r>
       <w:r>
         <w:rPr>
           <w:u w:val="single"/>
         </w:rPr>
-        <w:t xml:space="preserve">Possédez vous un système de gestion de l'association </w:t>
-      </w:r>
-      <w:r>
-        <w:rPr>
-          <w:u w:val="single"/>
-        </w:rPr>
-        <w:t>?</w:t>
-      </w:r>
-      <w:r>
-        <w:t xml:space="preserve"> </w:t>
-      </w:r>
-      <w:r>
-        <w:t>(si assoc)</w:t>
-      </w:r>
-    </w:p>
-    <w:p>
-      <w:r>
-        <w:t xml:space="preserve">Q7. </w:t>
-      </w:r>
-      <w:r>
-        <w:rPr>
-          <w:u w:val="single"/>
-        </w:rPr>
-        <w:t>Avez vous besoin d'un tel système ?</w:t>
-      </w:r>
-      <w:r>
-        <w:t xml:space="preserve"> (si assoc)</w:t>
+        <w:t>Avez-vous</w:t>
+      </w:r>
+      <w:r>
+        <w:rPr>
+          <w:u w:val="single"/>
+        </w:rPr>
+        <w:t xml:space="preserve"> besoin d'un tel système ?</w:t>
+      </w:r>
+      <w:r>
+        <w:t xml:space="preserve"> (si assoc</w:t>
+      </w:r>
+      <w:r>
+        <w:t>iation</w:t>
+      </w:r>
+      <w:r>
+        <w:t>)</w:t>
       </w:r>
     </w:p>
     <w:p>
@@ -321,6 +378,19 @@
       </w:r>
     </w:p>
     <w:p>
+      <w:pPr>
+        <w:rPr>
+          <w:i/>
+        </w:rPr>
+      </w:pPr>
+      <w:r>
+        <w:rPr>
+          <w:i/>
+        </w:rPr>
+        <w:t>Remarque Bruno : mettre des barres avec jauges</w:t>
+      </w:r>
+    </w:p>
+    <w:p>
       <w:r>
         <w:t xml:space="preserve">Q9. </w:t>
       </w:r>
@@ -328,7 +398,27 @@
         <w:rPr>
           <w:u w:val="single"/>
         </w:rPr>
-        <w:t>Considérez vous que le design d'un site est important</w:t>
+        <w:t>Considérez-vous</w:t>
+      </w:r>
+      <w:r>
+        <w:rPr>
+          <w:u w:val="single"/>
+        </w:rPr>
+        <w:t xml:space="preserve"> que le design d'un site </w:t>
+      </w:r>
+      <w:proofErr w:type="gramStart"/>
+      <w:r>
+        <w:rPr>
+          <w:u w:val="single"/>
+        </w:rPr>
+        <w:t>est</w:t>
+      </w:r>
+      <w:proofErr w:type="gramEnd"/>
+      <w:r>
+        <w:rPr>
+          <w:u w:val="single"/>
+        </w:rPr>
+        <w:t xml:space="preserve"> important</w:t>
       </w:r>
       <w:r>
         <w:rPr>
@@ -350,7 +440,13 @@
         <w:rPr>
           <w:u w:val="single"/>
         </w:rPr>
-        <w:t>Considérez vous que les sites actuels sont souvent c</w:t>
+        <w:t>Considérez-vous</w:t>
+      </w:r>
+      <w:r>
+        <w:rPr>
+          <w:u w:val="single"/>
+        </w:rPr>
+        <w:t xml:space="preserve"> que les sites actuels sont souvent c</w:t>
       </w:r>
       <w:r>
         <w:rPr>
@@ -421,8 +517,50 @@
       </w:r>
     </w:p>
     <w:p>
-      <w:r>
-        <w:t>Q12.</w:t>
+      <w:pPr>
+        <w:rPr>
+          <w:i/>
+        </w:rPr>
+      </w:pPr>
+      <w:r>
+        <w:rPr>
+          <w:i/>
+        </w:rPr>
+        <w:t xml:space="preserve">Remarque Bruno : donner plusieurs fourchettes plutôt que des </w:t>
+      </w:r>
+      <w:r>
+        <w:rPr>
+          <w:i/>
+        </w:rPr>
+        <w:t>n</w:t>
+      </w:r>
+      <w:r>
+        <w:rPr>
+          <w:i/>
+        </w:rPr>
+        <w:t>ombres précis</w:t>
+      </w:r>
+    </w:p>
+    <w:p>
+      <w:r>
+        <w:t xml:space="preserve">Q12. </w:t>
+      </w:r>
+      <w:r>
+        <w:rPr>
+          <w:u w:val="single"/>
+        </w:rPr>
+        <w:t>Avez-vous des remarques</w:t>
+      </w:r>
+    </w:p>
+    <w:p>
+      <w:r>
+        <w:t>Q1</w:t>
+      </w:r>
+      <w:r>
+        <w:t>3</w:t>
+      </w:r>
+      <w:r>
+        <w:t>.</w:t>
       </w:r>
       <w:r>
         <w:t xml:space="preserve"> </w:t>

</xml_diff>